<commit_message>
Plano de Desenvolvimento, Documento de Visão, Plano de Iteração, UseCase, Cronograma
</commit_message>
<xml_diff>
--- a/resources/Plano de Desenvolvimento de Software.docx
+++ b/resources/Plano de Desenvolvimento de Software.docx
@@ -4707,8 +4707,6 @@
               </w:rPr>
               <w:t>19/04/16</w:t>
             </w:r>
-            <w:bookmarkStart w:id="27" w:name="_GoBack"/>
-            <w:bookmarkEnd w:id="27"/>
           </w:p>
         </w:tc>
       </w:tr>
@@ -4748,18 +4746,18 @@
           <w:lang w:val="pt-BR"/>
         </w:rPr>
       </w:pPr>
-      <w:bookmarkStart w:id="28" w:name="_Toc524312838"/>
-      <w:bookmarkStart w:id="29" w:name="_Toc112083267"/>
-      <w:bookmarkStart w:id="30" w:name="_Toc524312841"/>
-      <w:bookmarkStart w:id="31" w:name="_Toc18207473"/>
+      <w:bookmarkStart w:id="27" w:name="_Toc524312838"/>
+      <w:bookmarkStart w:id="28" w:name="_Toc112083267"/>
+      <w:bookmarkStart w:id="29" w:name="_Toc524312841"/>
+      <w:bookmarkStart w:id="30" w:name="_Toc18207473"/>
       <w:r>
         <w:rPr>
           <w:lang w:val="pt-BR"/>
         </w:rPr>
         <w:t>Estrutura Organizacional</w:t>
       </w:r>
+      <w:bookmarkEnd w:id="27"/>
       <w:bookmarkEnd w:id="28"/>
-      <w:bookmarkEnd w:id="29"/>
     </w:p>
     <w:p>
       <w:pPr>
@@ -4777,7 +4775,7 @@
         <mc:AlternateContent>
           <mc:Choice Requires="wps">
             <w:drawing>
-              <wp:anchor distT="0" distB="0" distL="114300" distR="114300" simplePos="0" relativeHeight="251659264" behindDoc="0" locked="0" layoutInCell="1" allowOverlap="1" wp14:anchorId="00B5DF11" wp14:editId="5C3B5276">
+              <wp:anchor distT="0" distB="0" distL="114300" distR="114300" simplePos="0" relativeHeight="251659264" behindDoc="0" locked="0" layoutInCell="1" allowOverlap="1" wp14:anchorId="531DBE1C" wp14:editId="3713154F">
                 <wp:simplePos x="0" y="0"/>
                 <wp:positionH relativeFrom="column">
                   <wp:posOffset>400050</wp:posOffset>
@@ -4885,7 +4883,7 @@
         <mc:AlternateContent>
           <mc:Choice Requires="wps">
             <w:drawing>
-              <wp:anchor distT="0" distB="0" distL="114300" distR="114300" simplePos="0" relativeHeight="251660288" behindDoc="0" locked="0" layoutInCell="1" allowOverlap="1">
+              <wp:anchor distT="0" distB="0" distL="114300" distR="114300" simplePos="0" relativeHeight="251660288" behindDoc="0" locked="0" layoutInCell="1" allowOverlap="1" wp14:anchorId="72254912" wp14:editId="1B711B6C">
                 <wp:simplePos x="0" y="0"/>
                 <wp:positionH relativeFrom="column">
                   <wp:posOffset>2009775</wp:posOffset>
@@ -5012,7 +5010,7 @@
         <mc:AlternateContent>
           <mc:Choice Requires="wps">
             <w:drawing>
-              <wp:anchor distT="0" distB="0" distL="114300" distR="114300" simplePos="0" relativeHeight="251665408" behindDoc="0" locked="0" layoutInCell="1" allowOverlap="1">
+              <wp:anchor distT="0" distB="0" distL="114300" distR="114300" simplePos="0" relativeHeight="251665408" behindDoc="0" locked="0" layoutInCell="1" allowOverlap="1" wp14:anchorId="5D35B6A7" wp14:editId="70AD1C40">
                 <wp:simplePos x="0" y="0"/>
                 <wp:positionH relativeFrom="column">
                   <wp:posOffset>2838450</wp:posOffset>
@@ -5092,7 +5090,7 @@
         <mc:AlternateContent>
           <mc:Choice Requires="wps">
             <w:drawing>
-              <wp:anchor distT="0" distB="0" distL="114300" distR="114300" simplePos="0" relativeHeight="251668480" behindDoc="0" locked="0" layoutInCell="1" allowOverlap="1" wp14:anchorId="2CA8C74E" wp14:editId="61F2BB79">
+              <wp:anchor distT="0" distB="0" distL="114300" distR="114300" simplePos="0" relativeHeight="251668480" behindDoc="0" locked="0" layoutInCell="1" allowOverlap="1" wp14:anchorId="3C21BF8E" wp14:editId="75BE919C">
                 <wp:simplePos x="0" y="0"/>
                 <wp:positionH relativeFrom="column">
                   <wp:posOffset>2838450</wp:posOffset>
@@ -5156,7 +5154,7 @@
         <mc:AlternateContent>
           <mc:Choice Requires="wps">
             <w:drawing>
-              <wp:anchor distT="0" distB="0" distL="114300" distR="114300" simplePos="0" relativeHeight="251670528" behindDoc="0" locked="0" layoutInCell="1" allowOverlap="1" wp14:anchorId="383D232A" wp14:editId="1C7AC373">
+              <wp:anchor distT="0" distB="0" distL="114300" distR="114300" simplePos="0" relativeHeight="251670528" behindDoc="0" locked="0" layoutInCell="1" allowOverlap="1" wp14:anchorId="2AE50483" wp14:editId="2EEACC5D">
                 <wp:simplePos x="0" y="0"/>
                 <wp:positionH relativeFrom="column">
                   <wp:posOffset>4495800</wp:posOffset>
@@ -5220,7 +5218,7 @@
         <mc:AlternateContent>
           <mc:Choice Requires="wps">
             <w:drawing>
-              <wp:anchor distT="0" distB="0" distL="114300" distR="114300" simplePos="0" relativeHeight="251666432" behindDoc="0" locked="0" layoutInCell="1" allowOverlap="1" wp14:anchorId="719835F2" wp14:editId="775A75D4">
+              <wp:anchor distT="0" distB="0" distL="114300" distR="114300" simplePos="0" relativeHeight="251666432" behindDoc="0" locked="0" layoutInCell="1" allowOverlap="1" wp14:anchorId="00AEDD29" wp14:editId="4F672B69">
                 <wp:simplePos x="0" y="0"/>
                 <wp:positionH relativeFrom="column">
                   <wp:posOffset>1095375</wp:posOffset>
@@ -5284,7 +5282,7 @@
         <mc:AlternateContent>
           <mc:Choice Requires="wps">
             <w:drawing>
-              <wp:anchor distT="0" distB="0" distL="114300" distR="114300" simplePos="0" relativeHeight="251664384" behindDoc="0" locked="0" layoutInCell="1" allowOverlap="1">
+              <wp:anchor distT="0" distB="0" distL="114300" distR="114300" simplePos="0" relativeHeight="251664384" behindDoc="0" locked="0" layoutInCell="1" allowOverlap="1" wp14:anchorId="43F939DB" wp14:editId="4B2D5C47">
                 <wp:simplePos x="0" y="0"/>
                 <wp:positionH relativeFrom="column">
                   <wp:posOffset>1095374</wp:posOffset>
@@ -5356,7 +5354,7 @@
         <mc:AlternateContent>
           <mc:Choice Requires="wps">
             <w:drawing>
-              <wp:anchor distT="0" distB="0" distL="114300" distR="114300" simplePos="0" relativeHeight="251661312" behindDoc="0" locked="0" layoutInCell="1" allowOverlap="1" wp14:anchorId="6D46D798" wp14:editId="51C9C38D">
+              <wp:anchor distT="0" distB="0" distL="114300" distR="114300" simplePos="0" relativeHeight="251661312" behindDoc="0" locked="0" layoutInCell="1" allowOverlap="1" wp14:anchorId="2639E1D7" wp14:editId="1599CAFA">
                 <wp:simplePos x="0" y="0"/>
                 <wp:positionH relativeFrom="column">
                   <wp:posOffset>3781425</wp:posOffset>
@@ -5467,7 +5465,7 @@
         <mc:AlternateContent>
           <mc:Choice Requires="wps">
             <w:drawing>
-              <wp:anchor distT="0" distB="0" distL="114300" distR="114300" simplePos="0" relativeHeight="251662336" behindDoc="0" locked="0" layoutInCell="1" allowOverlap="1" wp14:anchorId="55FB7FDE" wp14:editId="2C654037">
+              <wp:anchor distT="0" distB="0" distL="114300" distR="114300" simplePos="0" relativeHeight="251662336" behindDoc="0" locked="0" layoutInCell="1" allowOverlap="1" wp14:anchorId="480C9271" wp14:editId="255AC6AE">
                 <wp:simplePos x="0" y="0"/>
                 <wp:positionH relativeFrom="column">
                   <wp:posOffset>2133600</wp:posOffset>
@@ -5578,7 +5576,7 @@
         <mc:AlternateContent>
           <mc:Choice Requires="wps">
             <w:drawing>
-              <wp:anchor distT="0" distB="0" distL="114300" distR="114300" simplePos="0" relativeHeight="251663360" behindDoc="0" locked="0" layoutInCell="1" allowOverlap="1" wp14:anchorId="435D4C48" wp14:editId="6D4438E0">
+              <wp:anchor distT="0" distB="0" distL="114300" distR="114300" simplePos="0" relativeHeight="251663360" behindDoc="0" locked="0" layoutInCell="1" allowOverlap="1" wp14:anchorId="2684BB95" wp14:editId="4D1D09B6">
                 <wp:simplePos x="0" y="0"/>
                 <wp:positionH relativeFrom="column">
                   <wp:posOffset>476250</wp:posOffset>
@@ -5778,16 +5776,16 @@
           <w:lang w:val="pt-BR"/>
         </w:rPr>
       </w:pPr>
-      <w:bookmarkStart w:id="32" w:name="_Toc524312839"/>
-      <w:bookmarkStart w:id="33" w:name="_Toc112083268"/>
+      <w:bookmarkStart w:id="31" w:name="_Toc524312839"/>
+      <w:bookmarkStart w:id="32" w:name="_Toc112083268"/>
       <w:r>
         <w:rPr>
           <w:lang w:val="pt-BR"/>
         </w:rPr>
         <w:t>Interfaces Externas</w:t>
       </w:r>
+      <w:bookmarkEnd w:id="31"/>
       <w:bookmarkEnd w:id="32"/>
-      <w:bookmarkEnd w:id="33"/>
     </w:p>
     <w:p>
       <w:pPr>
@@ -5841,8 +5839,8 @@
           <w:lang w:val="pt-BR"/>
         </w:rPr>
       </w:pPr>
-      <w:bookmarkStart w:id="34" w:name="_Toc524312840"/>
-      <w:bookmarkStart w:id="35" w:name="_Toc112083269"/>
+      <w:bookmarkStart w:id="33" w:name="_Toc524312840"/>
+      <w:bookmarkStart w:id="34" w:name="_Toc112083269"/>
       <w:r>
         <w:rPr>
           <w:lang w:val="pt-BR"/>
@@ -5850,8 +5848,8 @@
         <w:lastRenderedPageBreak/>
         <w:t>Papéis e Responsabilidades</w:t>
       </w:r>
+      <w:bookmarkEnd w:id="33"/>
       <w:bookmarkEnd w:id="34"/>
-      <w:bookmarkEnd w:id="35"/>
     </w:p>
     <w:tbl>
       <w:tblPr>
@@ -6083,6 +6081,30 @@
               <w:rPr>
                 <w:lang w:val="pt-BR"/>
               </w:rPr>
+              <w:t xml:space="preserve">Gerente do Projeto: responsável pela elaboração e cumprimento do cronograma, da viabilidade, do levantamento e gerenciamento de riscos, pela atribuição de tarefas, pelas reuniões e é o representante do grupo em quaisquer questões </w:t>
+            </w:r>
+            <w:proofErr w:type="gramStart"/>
+            <w:r>
+              <w:rPr>
+                <w:lang w:val="pt-BR"/>
+              </w:rPr>
+              <w:t>externas</w:t>
+            </w:r>
+            <w:proofErr w:type="gramEnd"/>
+          </w:p>
+          <w:p>
+            <w:pPr>
+              <w:pStyle w:val="Corpodetexto"/>
+              <w:ind w:left="0"/>
+              <w:jc w:val="center"/>
+              <w:rPr>
+                <w:lang w:val="pt-BR"/>
+              </w:rPr>
+            </w:pPr>
+            <w:r>
+              <w:rPr>
+                <w:lang w:val="pt-BR"/>
+              </w:rPr>
               <w:t>Especificador de Requisitos: analisa e especifica dos requisitos do sistema</w:t>
             </w:r>
           </w:p>
@@ -6146,10 +6168,10 @@
         </w:rPr>
         <w:t>Processo de Gerenciamento</w:t>
       </w:r>
-      <w:bookmarkStart w:id="36" w:name="_Toc524312842"/>
-      <w:bookmarkStart w:id="37" w:name="_Toc112083271"/>
+      <w:bookmarkStart w:id="35" w:name="_Toc524312842"/>
+      <w:bookmarkStart w:id="36" w:name="_Toc112083271"/>
+      <w:bookmarkEnd w:id="29"/>
       <w:bookmarkEnd w:id="30"/>
-      <w:bookmarkEnd w:id="31"/>
       <w:r>
         <w:rPr>
           <w:lang w:val="pt-BR"/>
@@ -6174,8 +6196,8 @@
         </w:rPr>
         <w:t>Estimativas do Projeto</w:t>
       </w:r>
+      <w:bookmarkEnd w:id="35"/>
       <w:bookmarkEnd w:id="36"/>
-      <w:bookmarkEnd w:id="37"/>
     </w:p>
     <w:p>
       <w:pPr>
@@ -6189,43 +6211,7 @@
         <w:rPr>
           <w:lang w:val="pt-BR"/>
         </w:rPr>
-        <w:t>Dados relacionados aos recursos do projeto e</w:t>
-      </w:r>
-      <w:r>
-        <w:rPr>
-          <w:lang w:val="pt-BR"/>
-        </w:rPr>
-        <w:t xml:space="preserve"> seus custos, serão abstraídos, sendo pré-suposto que os recursos materiais </w:t>
-      </w:r>
-      <w:r>
-        <w:rPr>
-          <w:lang w:val="pt-BR"/>
-        </w:rPr>
-        <w:t xml:space="preserve">são aqueles de uso pessoal de cada desenvolvedor do grupo. Já </w:t>
-      </w:r>
-      <w:r>
-        <w:rPr>
-          <w:lang w:val="pt-BR"/>
-        </w:rPr>
-        <w:t>os recursos humanos envolvidos</w:t>
-      </w:r>
-      <w:r>
-        <w:rPr>
-          <w:lang w:val="pt-BR"/>
-        </w:rPr>
-        <w:t>,</w:t>
-      </w:r>
-      <w:r>
-        <w:rPr>
-          <w:lang w:val="pt-BR"/>
-        </w:rPr>
-        <w:t xml:space="preserve"> serão assumidos com sendo os alunos </w:t>
-      </w:r>
-      <w:r>
-        <w:rPr>
-          <w:lang w:val="pt-BR"/>
-        </w:rPr>
-        <w:t>participantes do grupo desenvolvedor do projeto</w:t>
+        <w:t>O projeto encontra-se em desenvolvimento desde 19 de março de 2016 e tem como data de término o dia 19 de abril de 2016. Até o presente momento, não há custos significantes já que as máquinas utilizadas para o desenvolvimento do projeto são particulares aos integrantes da equipe</w:t>
       </w:r>
       <w:r>
         <w:rPr>
@@ -6245,16 +6231,16 @@
           <w:lang w:val="pt-BR"/>
         </w:rPr>
       </w:pPr>
-      <w:bookmarkStart w:id="38" w:name="_Toc524312843"/>
-      <w:bookmarkStart w:id="39" w:name="_Toc112083272"/>
+      <w:bookmarkStart w:id="37" w:name="_Toc524312843"/>
+      <w:bookmarkStart w:id="38" w:name="_Toc112083272"/>
       <w:r>
         <w:rPr>
           <w:lang w:val="pt-BR"/>
         </w:rPr>
         <w:t>Plano de Projeto</w:t>
       </w:r>
+      <w:bookmarkEnd w:id="37"/>
       <w:bookmarkEnd w:id="38"/>
-      <w:bookmarkEnd w:id="39"/>
     </w:p>
     <w:p>
       <w:pPr>
@@ -6267,16 +6253,16 @@
           <w:lang w:val="pt-BR"/>
         </w:rPr>
       </w:pPr>
-      <w:bookmarkStart w:id="40" w:name="_Toc524312844"/>
-      <w:bookmarkStart w:id="41" w:name="_Toc112083273"/>
+      <w:bookmarkStart w:id="39" w:name="_Toc524312844"/>
+      <w:bookmarkStart w:id="40" w:name="_Toc112083273"/>
       <w:r>
         <w:rPr>
           <w:lang w:val="pt-BR"/>
         </w:rPr>
         <w:t>Plano de Fase</w:t>
       </w:r>
+      <w:bookmarkEnd w:id="39"/>
       <w:bookmarkEnd w:id="40"/>
-      <w:bookmarkEnd w:id="41"/>
     </w:p>
     <w:p>
       <w:pPr>
@@ -6290,7 +6276,85 @@
         <w:rPr>
           <w:lang w:val="pt-BR"/>
         </w:rPr>
-        <w:t>Este desenvolvimento está se utilizando de abordagem em fases, onde poderá haver mais de uma iteração em cada fase. Segundo o RUP as fases possuem diferenças em se falando de programação e esforço. Embora essa variação seja peculiar de cada projeto o que se tem pelo histórico de projetos deste porte está demonstrado na tabela abaixo.</w:t>
+        <w:t>O desenvolvimento da aplicação descrita neste documento e</w:t>
+      </w:r>
+      <w:r>
+        <w:rPr>
+          <w:lang w:val="pt-BR"/>
+        </w:rPr>
+        <w:t xml:space="preserve">stá utilizando </w:t>
+      </w:r>
+      <w:r>
+        <w:rPr>
+          <w:lang w:val="pt-BR"/>
+        </w:rPr>
+        <w:t>a</w:t>
+      </w:r>
+      <w:r>
+        <w:rPr>
+          <w:lang w:val="pt-BR"/>
+        </w:rPr>
+        <w:t xml:space="preserve"> abordagem em fases, onde poderá haver mais de uma iteração em cada fase. </w:t>
+      </w:r>
+      <w:r>
+        <w:rPr>
+          <w:lang w:val="pt-BR"/>
+        </w:rPr>
+        <w:t>De acordo com os conceitos do</w:t>
+      </w:r>
+      <w:r>
+        <w:rPr>
+          <w:lang w:val="pt-BR"/>
+        </w:rPr>
+        <w:t xml:space="preserve"> RUP</w:t>
+      </w:r>
+      <w:r>
+        <w:rPr>
+          <w:lang w:val="pt-BR"/>
+        </w:rPr>
+        <w:t>,</w:t>
+      </w:r>
+      <w:r>
+        <w:rPr>
+          <w:lang w:val="pt-BR"/>
+        </w:rPr>
+        <w:t xml:space="preserve"> as fases possuem diferenças em se </w:t>
+      </w:r>
+      <w:r>
+        <w:rPr>
+          <w:lang w:val="pt-BR"/>
+        </w:rPr>
+        <w:t>tratando</w:t>
+      </w:r>
+      <w:r>
+        <w:rPr>
+          <w:lang w:val="pt-BR"/>
+        </w:rPr>
+        <w:t xml:space="preserve"> de programação e esforço. Embora essa variação seja </w:t>
+      </w:r>
+      <w:r>
+        <w:rPr>
+          <w:lang w:val="pt-BR"/>
+        </w:rPr>
+        <w:t>particular em cada</w:t>
+      </w:r>
+      <w:r>
+        <w:rPr>
+          <w:lang w:val="pt-BR"/>
+        </w:rPr>
+        <w:t xml:space="preserve"> projeto</w:t>
+      </w:r>
+      <w:r>
+        <w:rPr>
+          <w:lang w:val="pt-BR"/>
+        </w:rPr>
+        <w:t>,</w:t>
+      </w:r>
+      <w:r>
+        <w:rPr>
+          <w:lang w:val="pt-BR"/>
+        </w:rPr>
+        <w:t xml:space="preserve"> o que se tem pelo histórico de projetos deste porte está demonstrado na tabela abaixo.</w:t>
       </w:r>
     </w:p>
     <w:tbl>
@@ -6681,20 +6745,50 @@
         <w:rPr>
           <w:lang w:val="pt-BR"/>
         </w:rPr>
-        <w:t xml:space="preserve">Levando em consideração a argumentação do RUP, o tempo disponível para o desenvolvimento do projeto e o fator de não ser exigido completeza, requisitos estes especificados pelo coordenador de projeto, o que teremos como </w:t>
-      </w:r>
-      <w:r>
-        <w:rPr>
-          <w:i/>
-          <w:lang w:val="pt-BR"/>
-        </w:rPr>
-        <w:t>Release</w:t>
-      </w:r>
-      <w:r>
-        <w:rPr>
-          <w:lang w:val="pt-BR"/>
-        </w:rPr>
-        <w:t xml:space="preserve"> Final é apenas um Protótipo de Projeto que poderá ser utilizado como uma solução inicial para o problema proposto. Tendo em vista tais fatos, foi adotada apenas uma iteração para cada fase.</w:t>
+        <w:lastRenderedPageBreak/>
+        <w:t xml:space="preserve">Por conta do tempo </w:t>
+      </w:r>
+      <w:r>
+        <w:rPr>
+          <w:lang w:val="pt-BR"/>
+        </w:rPr>
+        <w:t>disponível para o desenvolvimento do projeto</w:t>
+      </w:r>
+      <w:r>
+        <w:rPr>
+          <w:lang w:val="pt-BR"/>
+        </w:rPr>
+        <w:t xml:space="preserve"> ser pequeno o que teremos com Release Final trata-se de uma versão simples, mas que já resolve o problema proposto neste documento.</w:t>
+      </w:r>
+      <w:r>
+        <w:rPr>
+          <w:lang w:val="pt-BR"/>
+        </w:rPr>
+        <w:t xml:space="preserve"> </w:t>
+      </w:r>
+      <w:r>
+        <w:rPr>
+          <w:lang w:val="pt-BR"/>
+        </w:rPr>
+        <w:t>T</w:t>
+      </w:r>
+      <w:r>
+        <w:rPr>
+          <w:lang w:val="pt-BR"/>
+        </w:rPr>
+        <w:t>endo em vista ta</w:t>
+      </w:r>
+      <w:r>
+        <w:rPr>
+          <w:lang w:val="pt-BR"/>
+        </w:rPr>
+        <w:t>l</w:t>
+      </w:r>
+      <w:r>
+        <w:rPr>
+          <w:lang w:val="pt-BR"/>
+        </w:rPr>
+        <w:t xml:space="preserve"> fato, foi adotada apenas uma iteração para cada fase.</w:t>
       </w:r>
     </w:p>
     <w:p>
@@ -6798,7 +6892,6 @@
               <w:rPr>
                 <w:lang w:val="pt-BR"/>
               </w:rPr>
-              <w:lastRenderedPageBreak/>
               <w:t>Iniciação</w:t>
             </w:r>
           </w:p>
@@ -6820,21 +6913,7 @@
               <w:rPr>
                 <w:lang w:val="pt-BR"/>
               </w:rPr>
-              <w:t xml:space="preserve">Conjunto de artefatos que </w:t>
-            </w:r>
-            <w:proofErr w:type="gramStart"/>
-            <w:r>
-              <w:rPr>
-                <w:lang w:val="pt-BR"/>
-              </w:rPr>
-              <w:t>definem</w:t>
-            </w:r>
-            <w:proofErr w:type="gramEnd"/>
-            <w:r>
-              <w:rPr>
-                <w:lang w:val="pt-BR"/>
-              </w:rPr>
-              <w:t xml:space="preserve"> o problema, uma alternativa de solução e requisitos funcionais e suplementares.</w:t>
+              <w:t>Conjunto de artefatos que define o problema, uma alternativa de solução e requisitos funcionais e suplementares.</w:t>
             </w:r>
           </w:p>
         </w:tc>
@@ -6881,7 +6960,55 @@
               <w:rPr>
                 <w:lang w:val="pt-BR"/>
               </w:rPr>
-              <w:t>Protótipo de Arquitetura (Sistema Embarcado de Tempo Real)</w:t>
+              <w:t xml:space="preserve">Protótipo de Arquitetura </w:t>
+            </w:r>
+            <w:r>
+              <w:rPr>
+                <w:lang w:val="pt-BR"/>
+              </w:rPr>
+              <w:t>MVC (</w:t>
+            </w:r>
+            <w:proofErr w:type="spellStart"/>
+            <w:r>
+              <w:rPr>
+                <w:lang w:val="pt-BR"/>
+              </w:rPr>
+              <w:t>Model</w:t>
+            </w:r>
+            <w:proofErr w:type="spellEnd"/>
+            <w:r>
+              <w:rPr>
+                <w:lang w:val="pt-BR"/>
+              </w:rPr>
+              <w:t xml:space="preserve"> </w:t>
+            </w:r>
+            <w:proofErr w:type="spellStart"/>
+            <w:r>
+              <w:rPr>
+                <w:lang w:val="pt-BR"/>
+              </w:rPr>
+              <w:t>View</w:t>
+            </w:r>
+            <w:proofErr w:type="spellEnd"/>
+            <w:r>
+              <w:rPr>
+                <w:lang w:val="pt-BR"/>
+              </w:rPr>
+              <w:t xml:space="preserve"> </w:t>
+            </w:r>
+            <w:proofErr w:type="spellStart"/>
+            <w:r>
+              <w:rPr>
+                <w:lang w:val="pt-BR"/>
+              </w:rPr>
+              <w:t>Controller</w:t>
+            </w:r>
+            <w:proofErr w:type="spellEnd"/>
+            <w:r>
+              <w:rPr>
+                <w:lang w:val="pt-BR"/>
+              </w:rPr>
+              <w:t>)</w:t>
             </w:r>
           </w:p>
         </w:tc>
@@ -6975,7 +7102,19 @@
               <w:rPr>
                 <w:lang w:val="pt-BR"/>
               </w:rPr>
-              <w:t>Conclusão do protótipo e documentação</w:t>
+              <w:t xml:space="preserve">Conclusão do </w:t>
+            </w:r>
+            <w:r>
+              <w:rPr>
+                <w:lang w:val="pt-BR"/>
+              </w:rPr>
+              <w:t>projeto</w:t>
+            </w:r>
+            <w:r>
+              <w:rPr>
+                <w:lang w:val="pt-BR"/>
+              </w:rPr>
+              <w:t xml:space="preserve"> e documentação</w:t>
             </w:r>
           </w:p>
         </w:tc>
@@ -7074,7 +7213,7 @@
         <w:rPr>
           <w:lang w:val="pt-BR"/>
         </w:rPr>
-        <w:t>Tendo por base experiências executadas com sucesso anteriormente no que tange as restrições de tempo das linhas de base estabelecidas, a figura abaixo ilustra o planejamento proposto.</w:t>
+        <w:t>Levando em conta a descrição presente no parágrafo anterior, a figura abaixo ilustra o planejamento proposto:</w:t>
       </w:r>
     </w:p>
     <w:p>
@@ -7085,70 +7224,44 @@
           <w:lang w:val="pt-BR"/>
         </w:rPr>
       </w:pPr>
+      <w:r>
+        <w:rPr>
+          <w:lang w:val="pt-BR"/>
+        </w:rPr>
+        <w:pict>
+          <v:shapetype id="_x0000_t75" coordsize="21600,21600" o:spt="75" o:preferrelative="t" path="m@4@5l@4@11@9@11@9@5xe" filled="f" stroked="f">
+            <v:stroke joinstyle="miter"/>
+            <v:formulas>
+              <v:f eqn="if lineDrawn pixelLineWidth 0"/>
+              <v:f eqn="sum @0 1 0"/>
+              <v:f eqn="sum 0 0 @1"/>
+              <v:f eqn="prod @2 1 2"/>
+              <v:f eqn="prod @3 21600 pixelWidth"/>
+              <v:f eqn="prod @3 21600 pixelHeight"/>
+              <v:f eqn="sum @0 0 1"/>
+              <v:f eqn="prod @6 1 2"/>
+              <v:f eqn="prod @7 21600 pixelWidth"/>
+              <v:f eqn="sum @8 21600 0"/>
+              <v:f eqn="prod @7 21600 pixelHeight"/>
+              <v:f eqn="sum @10 21600 0"/>
+            </v:formulas>
+            <v:path o:extrusionok="f" gradientshapeok="t" o:connecttype="rect"/>
+            <o:lock v:ext="edit" aspectratio="t"/>
+          </v:shapetype>
+          <v:shape id="_x0000_i1025" type="#_x0000_t75" style="width:452.25pt;height:157.5pt">
+            <v:imagedata r:id="rId10" o:title="Cronograma"/>
+          </v:shape>
+        </w:pict>
+      </w:r>
     </w:p>
     <w:p>
       <w:pPr>
         <w:pStyle w:val="Corpodetexto"/>
-        <w:ind w:left="0"/>
-        <w:rPr>
-          <w:lang w:val="pt-BR"/>
-        </w:rPr>
-      </w:pPr>
-      <w:r>
-        <w:rPr>
-          <w:noProof/>
-          <w:snapToGrid/>
-          <w:lang w:val="pt-BR" w:eastAsia="pt-BR"/>
-        </w:rPr>
-        <w:drawing>
-          <wp:inline distT="0" distB="0" distL="0" distR="0">
-            <wp:extent cx="5943600" cy="2906395"/>
-            <wp:effectExtent l="0" t="0" r="0" b="8255"/>
-            <wp:docPr id="1" name="Imagem 1" descr="ce-235_listex1_visao_cpm"/>
-            <wp:cNvGraphicFramePr>
-              <a:graphicFrameLocks xmlns:a="http://schemas.openxmlformats.org/drawingml/2006/main" noChangeAspect="1"/>
-            </wp:cNvGraphicFramePr>
-            <a:graphic xmlns:a="http://schemas.openxmlformats.org/drawingml/2006/main">
-              <a:graphicData uri="http://schemas.openxmlformats.org/drawingml/2006/picture">
-                <pic:pic xmlns:pic="http://schemas.openxmlformats.org/drawingml/2006/picture">
-                  <pic:nvPicPr>
-                    <pic:cNvPr id="0" name="Picture 1" descr="ce-235_listex1_visao_cpm"/>
-                    <pic:cNvPicPr>
-                      <a:picLocks noChangeAspect="1" noChangeArrowheads="1"/>
-                    </pic:cNvPicPr>
-                  </pic:nvPicPr>
-                  <pic:blipFill>
-                    <a:blip r:embed="rId10">
-                      <a:extLst>
-                        <a:ext uri="{28A0092B-C50C-407E-A947-70E740481C1C}">
-                          <a14:useLocalDpi xmlns:a14="http://schemas.microsoft.com/office/drawing/2010/main" val="0"/>
-                        </a:ext>
-                      </a:extLst>
-                    </a:blip>
-                    <a:srcRect/>
-                    <a:stretch>
-                      <a:fillRect/>
-                    </a:stretch>
-                  </pic:blipFill>
-                  <pic:spPr bwMode="auto">
-                    <a:xfrm>
-                      <a:off x="0" y="0"/>
-                      <a:ext cx="5943600" cy="2906395"/>
-                    </a:xfrm>
-                    <a:prstGeom prst="rect">
-                      <a:avLst/>
-                    </a:prstGeom>
-                    <a:noFill/>
-                    <a:ln>
-                      <a:noFill/>
-                    </a:ln>
-                  </pic:spPr>
-                </pic:pic>
-              </a:graphicData>
-            </a:graphic>
-          </wp:inline>
-        </w:drawing>
-      </w:r>
+        <w:jc w:val="both"/>
+        <w:rPr>
+          <w:lang w:val="pt-BR"/>
+        </w:rPr>
+      </w:pPr>
     </w:p>
     <w:p>
       <w:pPr>
@@ -7161,16 +7274,16 @@
           <w:lang w:val="pt-BR"/>
         </w:rPr>
       </w:pPr>
-      <w:bookmarkStart w:id="42" w:name="_Toc524312845"/>
-      <w:bookmarkStart w:id="43" w:name="_Toc112083274"/>
+      <w:bookmarkStart w:id="41" w:name="_Toc524312845"/>
+      <w:bookmarkStart w:id="42" w:name="_Toc112083274"/>
       <w:r>
         <w:rPr>
           <w:lang w:val="pt-BR"/>
         </w:rPr>
         <w:t>Objetivos das Iterações</w:t>
       </w:r>
+      <w:bookmarkEnd w:id="41"/>
       <w:bookmarkEnd w:id="42"/>
-      <w:bookmarkEnd w:id="43"/>
     </w:p>
     <w:p>
       <w:pPr>
@@ -7419,31 +7532,7 @@
               <w:rPr>
                 <w:lang w:val="pt-BR"/>
               </w:rPr>
-              <w:fldChar w:fldCharType="begin"/>
-            </w:r>
-            <w:r>
-              <w:rPr>
-                <w:lang w:val="pt-BR"/>
-              </w:rPr>
-              <w:instrText xml:space="preserve"> SUBJECT   \* MERGEFORMAT </w:instrText>
-            </w:r>
-            <w:r>
-              <w:rPr>
-                <w:lang w:val="pt-BR"/>
-              </w:rPr>
-              <w:fldChar w:fldCharType="separate"/>
-            </w:r>
-            <w:r>
-              <w:rPr>
-                <w:lang w:val="pt-BR"/>
-              </w:rPr>
-              <w:t>GNC</w:t>
-            </w:r>
-            <w:r>
-              <w:rPr>
-                <w:lang w:val="pt-BR"/>
-              </w:rPr>
-              <w:fldChar w:fldCharType="end"/>
+              <w:t>BIO Game</w:t>
             </w:r>
           </w:p>
         </w:tc>
@@ -7614,21 +7703,7 @@
               <w:rPr>
                 <w:lang w:val="pt-BR"/>
               </w:rPr>
-              <w:t xml:space="preserve"> de </w:t>
-            </w:r>
-            <w:proofErr w:type="gramStart"/>
-            <w:r>
-              <w:rPr>
-                <w:lang w:val="pt-BR"/>
-              </w:rPr>
-              <w:t>5</w:t>
-            </w:r>
-            <w:proofErr w:type="gramEnd"/>
-            <w:r>
-              <w:rPr>
-                <w:lang w:val="pt-BR"/>
-              </w:rPr>
-              <w:t xml:space="preserve"> mais ou menos 2 Casos de Uso e desenvolvimento do protótipo da arquitetura envolvendo estes casos</w:t>
+              <w:t xml:space="preserve"> Casos de Uso e desenvolvimento do protótipo da arquitetura envolvendo estes casos</w:t>
             </w:r>
           </w:p>
         </w:tc>
@@ -8025,16 +8100,16 @@
           <w:lang w:val="fr-FR"/>
         </w:rPr>
       </w:pPr>
-      <w:bookmarkStart w:id="44" w:name="_Toc524312846"/>
-      <w:bookmarkStart w:id="45" w:name="_Toc112083275"/>
+      <w:bookmarkStart w:id="43" w:name="_Toc524312846"/>
+      <w:bookmarkStart w:id="44" w:name="_Toc112083275"/>
       <w:r>
         <w:rPr>
           <w:lang w:val="fr-FR"/>
         </w:rPr>
         <w:t>Releases</w:t>
       </w:r>
+      <w:bookmarkEnd w:id="43"/>
       <w:bookmarkEnd w:id="44"/>
-      <w:bookmarkEnd w:id="45"/>
     </w:p>
     <w:p>
       <w:pPr>
@@ -8048,20 +8123,27 @@
         <w:rPr>
           <w:lang w:val="pt-BR"/>
         </w:rPr>
-        <w:t xml:space="preserve">Para este ciclo de desenvolvimento, apenas o primeiro </w:t>
-      </w:r>
-      <w:r>
-        <w:rPr>
-          <w:i/>
-          <w:lang w:val="pt-BR"/>
-        </w:rPr>
-        <w:t>release</w:t>
-      </w:r>
-      <w:r>
-        <w:rPr>
-          <w:lang w:val="pt-BR"/>
-        </w:rPr>
-        <w:t xml:space="preserve"> está planejado. Ele terá seu escopo determinado durante a fase de Elaboração, sendo produzida na iteração da fase de Construção e eventualmente concluída na iteração da fase de Transição.</w:t>
+        <w:t>Ambos os releases determinados na tabela acima estão planejados. O primeiro release terá seu escopo determinado durante a fase de Elaboração, e tendo sua produção na fase de Construção</w:t>
+      </w:r>
+      <w:r>
+        <w:rPr>
+          <w:lang w:val="pt-BR"/>
+        </w:rPr>
+        <w:t>. Já o release final concluirá o processo do desenvolvimento de software</w:t>
+      </w:r>
+      <w:proofErr w:type="gramStart"/>
+      <w:r>
+        <w:rPr>
+          <w:lang w:val="pt-BR"/>
+        </w:rPr>
+        <w:t xml:space="preserve">  </w:t>
+      </w:r>
+      <w:proofErr w:type="gramEnd"/>
+      <w:r>
+        <w:rPr>
+          <w:lang w:val="pt-BR"/>
+        </w:rPr>
+        <w:t>na fase de Transição.</w:t>
       </w:r>
     </w:p>
     <w:p>
@@ -8075,16 +8157,16 @@
           <w:lang w:val="pt-BR"/>
         </w:rPr>
       </w:pPr>
-      <w:bookmarkStart w:id="46" w:name="_Toc524312847"/>
-      <w:bookmarkStart w:id="47" w:name="_Toc112083276"/>
+      <w:bookmarkStart w:id="45" w:name="_Toc524312847"/>
+      <w:bookmarkStart w:id="46" w:name="_Toc112083276"/>
       <w:r>
         <w:rPr>
           <w:lang w:val="pt-BR"/>
         </w:rPr>
         <w:t>Programação do Projeto</w:t>
       </w:r>
+      <w:bookmarkEnd w:id="45"/>
       <w:bookmarkEnd w:id="46"/>
-      <w:bookmarkEnd w:id="47"/>
     </w:p>
     <w:p>
       <w:pPr>
@@ -8112,692 +8194,188 @@
           <w:lang w:val="pt-BR"/>
         </w:rPr>
       </w:pPr>
-      <w:bookmarkStart w:id="48" w:name="_Toc524312848"/>
-      <w:bookmarkStart w:id="49" w:name="_Toc112083277"/>
+      <w:bookmarkStart w:id="47" w:name="_Toc524312848"/>
+      <w:bookmarkStart w:id="48" w:name="_Toc112083277"/>
       <w:r>
         <w:rPr>
           <w:lang w:val="pt-BR"/>
         </w:rPr>
         <w:t>Recursos do Projeto</w:t>
       </w:r>
+      <w:bookmarkEnd w:id="47"/>
       <w:bookmarkEnd w:id="48"/>
-      <w:bookmarkEnd w:id="49"/>
     </w:p>
     <w:p>
       <w:pPr>
         <w:pStyle w:val="Corpodetexto"/>
-        <w:rPr>
-          <w:lang w:val="pt-BR"/>
-        </w:rPr>
-      </w:pPr>
-      <w:r>
+        <w:ind w:left="360" w:firstLine="360"/>
         <w:rPr>
           <w:i/>
           <w:iCs/>
           <w:lang w:val="pt-BR"/>
         </w:rPr>
-        <w:t xml:space="preserve">Vide </w:t>
-      </w:r>
-      <w:r>
-        <w:rPr>
-          <w:lang w:val="pt-BR"/>
-        </w:rPr>
-        <w:t xml:space="preserve">[2] </w:t>
-      </w:r>
-      <w:r>
-        <w:rPr>
-          <w:lang w:val="pt-BR"/>
-        </w:rPr>
-        <w:fldChar w:fldCharType="begin"/>
-      </w:r>
-      <w:r>
-        <w:rPr>
-          <w:lang w:val="pt-BR"/>
-        </w:rPr>
-        <w:instrText xml:space="preserve"> SUBJECT   \* MERGEFORMAT </w:instrText>
-      </w:r>
-      <w:r>
-        <w:rPr>
-          <w:lang w:val="pt-BR"/>
-        </w:rPr>
-        <w:fldChar w:fldCharType="separate"/>
-      </w:r>
-      <w:r>
-        <w:rPr>
-          <w:lang w:val="pt-BR"/>
-        </w:rPr>
-        <w:t>GNC</w:t>
-      </w:r>
-      <w:r>
-        <w:rPr>
-          <w:lang w:val="pt-BR"/>
-        </w:rPr>
-        <w:fldChar w:fldCharType="end"/>
-      </w:r>
-      <w:r>
-        <w:rPr>
-          <w:lang w:val="pt-BR"/>
-        </w:rPr>
-        <w:t xml:space="preserve"> – Caso de Desenvolvimento;</w:t>
-      </w:r>
-    </w:p>
-    <w:p>
-      <w:pPr>
-        <w:pStyle w:val="Ttulo2"/>
-        <w:numPr>
-          <w:ilvl w:val="1"/>
-          <w:numId w:val="3"/>
-        </w:numPr>
-        <w:rPr>
-          <w:lang w:val="pt-BR"/>
-        </w:rPr>
-      </w:pPr>
-      <w:bookmarkStart w:id="50" w:name="_Toc512930368"/>
-      <w:bookmarkStart w:id="51" w:name="_Toc512930367"/>
-      <w:bookmarkStart w:id="52" w:name="_Toc512930366"/>
-      <w:bookmarkStart w:id="53" w:name="_Toc512930365"/>
-      <w:bookmarkStart w:id="54" w:name="_Toc512930364"/>
-      <w:bookmarkStart w:id="55" w:name="_Toc512930363"/>
-      <w:bookmarkStart w:id="56" w:name="_Toc512930362"/>
-      <w:bookmarkStart w:id="57" w:name="_Toc512930361"/>
-      <w:bookmarkStart w:id="58" w:name="_Toc447095908"/>
-      <w:bookmarkStart w:id="59" w:name="_Toc447095898"/>
-      <w:bookmarkStart w:id="60" w:name="_Toc447095897"/>
-      <w:bookmarkStart w:id="61" w:name="_Toc447095896"/>
-      <w:bookmarkStart w:id="62" w:name="_Toc447095895"/>
-      <w:bookmarkStart w:id="63" w:name="_Toc447095894"/>
-      <w:bookmarkStart w:id="64" w:name="_Toc447095893"/>
-      <w:bookmarkStart w:id="65" w:name="_Toc447095892"/>
-      <w:bookmarkStart w:id="66" w:name="_Toc430447691"/>
-      <w:bookmarkStart w:id="67" w:name="_Toc430447690"/>
-      <w:bookmarkStart w:id="68" w:name="_Toc430447689"/>
-      <w:bookmarkStart w:id="69" w:name="_Toc430447688"/>
-      <w:bookmarkStart w:id="70" w:name="_Toc430447687"/>
-      <w:bookmarkStart w:id="71" w:name="_Toc513004379"/>
-      <w:bookmarkStart w:id="72" w:name="_Toc112083278"/>
-      <w:bookmarkEnd w:id="50"/>
-      <w:bookmarkEnd w:id="51"/>
-      <w:bookmarkEnd w:id="52"/>
-      <w:bookmarkEnd w:id="53"/>
-      <w:bookmarkEnd w:id="54"/>
-      <w:bookmarkEnd w:id="55"/>
-      <w:bookmarkEnd w:id="56"/>
-      <w:bookmarkEnd w:id="57"/>
-      <w:bookmarkEnd w:id="58"/>
-      <w:bookmarkEnd w:id="59"/>
-      <w:bookmarkEnd w:id="60"/>
-      <w:bookmarkEnd w:id="61"/>
-      <w:bookmarkEnd w:id="62"/>
-      <w:bookmarkEnd w:id="63"/>
-      <w:bookmarkEnd w:id="64"/>
-      <w:bookmarkEnd w:id="65"/>
-      <w:bookmarkEnd w:id="66"/>
-      <w:bookmarkEnd w:id="67"/>
-      <w:bookmarkEnd w:id="68"/>
-      <w:bookmarkEnd w:id="69"/>
-      <w:bookmarkEnd w:id="70"/>
-      <w:r>
-        <w:rPr>
-          <w:lang w:val="pt-BR"/>
-        </w:rPr>
-        <w:t>Monitoramento e Controle do Projeto</w:t>
-      </w:r>
-      <w:bookmarkEnd w:id="71"/>
-      <w:bookmarkEnd w:id="72"/>
+      </w:pPr>
+      <w:r>
+        <w:rPr>
+          <w:i/>
+          <w:iCs/>
+          <w:lang w:val="pt-BR"/>
+        </w:rPr>
+        <w:t>Adobe Photoshop CS6;</w:t>
+      </w:r>
     </w:p>
     <w:p>
       <w:pPr>
         <w:pStyle w:val="Corpodetexto"/>
         <w:rPr>
-          <w:rStyle w:val="Forte"/>
-          <w:lang w:val="pt-BR"/>
-        </w:rPr>
-      </w:pPr>
-      <w:bookmarkStart w:id="73" w:name="_Toc447095909"/>
-      <w:r>
-        <w:rPr>
-          <w:b/>
-          <w:bCs/>
-          <w:lang w:val="pt-BR"/>
-        </w:rPr>
-        <w:t>Gerenciamento de Requisitos</w:t>
-      </w:r>
-      <w:bookmarkEnd w:id="73"/>
+          <w:i/>
+          <w:iCs/>
+          <w:lang w:val="pt-BR"/>
+        </w:rPr>
+      </w:pPr>
+      <w:proofErr w:type="spellStart"/>
+      <w:r>
+        <w:rPr>
+          <w:i/>
+          <w:iCs/>
+          <w:lang w:val="pt-BR"/>
+        </w:rPr>
+        <w:t>Astah</w:t>
+      </w:r>
+      <w:proofErr w:type="spellEnd"/>
+      <w:r>
+        <w:rPr>
+          <w:i/>
+          <w:iCs/>
+          <w:lang w:val="pt-BR"/>
+        </w:rPr>
+        <w:t xml:space="preserve"> </w:t>
+      </w:r>
+      <w:proofErr w:type="spellStart"/>
+      <w:r>
+        <w:rPr>
+          <w:i/>
+          <w:iCs/>
+          <w:lang w:val="pt-BR"/>
+        </w:rPr>
+        <w:t>Community</w:t>
+      </w:r>
+      <w:proofErr w:type="spellEnd"/>
+      <w:r>
+        <w:rPr>
+          <w:i/>
+          <w:iCs/>
+          <w:lang w:val="pt-BR"/>
+        </w:rPr>
+        <w:t>;</w:t>
+      </w:r>
     </w:p>
     <w:p>
       <w:pPr>
         <w:pStyle w:val="Corpodetexto"/>
-        <w:jc w:val="both"/>
-        <w:rPr>
-          <w:lang w:val="pt-BR"/>
-        </w:rPr>
-      </w:pPr>
-      <w:bookmarkStart w:id="74" w:name="_Toc447095910"/>
-      <w:r>
-        <w:rPr>
-          <w:lang w:val="pt-BR"/>
-        </w:rPr>
-        <w:t xml:space="preserve">Os requisitos desse sistema são capturados no Documento de Visão. As mudanças solicitadas nos requisitos são capturadas nas Solicitações de Mudança e são aprovadas como parte do processo de Gerenciamento de Configuração. </w:t>
+        <w:rPr>
+          <w:i/>
+          <w:iCs/>
+          <w:lang w:val="pt-BR"/>
+        </w:rPr>
+      </w:pPr>
+      <w:proofErr w:type="spellStart"/>
+      <w:r>
+        <w:rPr>
+          <w:i/>
+          <w:iCs/>
+          <w:lang w:val="pt-BR"/>
+        </w:rPr>
+        <w:t>Balsamiq</w:t>
+      </w:r>
+      <w:proofErr w:type="spellEnd"/>
+      <w:r>
+        <w:rPr>
+          <w:i/>
+          <w:iCs/>
+          <w:lang w:val="pt-BR"/>
+        </w:rPr>
+        <w:t xml:space="preserve"> </w:t>
+      </w:r>
+      <w:proofErr w:type="spellStart"/>
+      <w:r>
+        <w:rPr>
+          <w:i/>
+          <w:iCs/>
+          <w:lang w:val="pt-BR"/>
+        </w:rPr>
+        <w:t>Mockups</w:t>
+      </w:r>
+      <w:proofErr w:type="spellEnd"/>
+      <w:r>
+        <w:rPr>
+          <w:i/>
+          <w:iCs/>
+          <w:lang w:val="pt-BR"/>
+        </w:rPr>
+        <w:t>;</w:t>
       </w:r>
     </w:p>
     <w:p>
       <w:pPr>
         <w:pStyle w:val="Corpodetexto"/>
         <w:rPr>
-          <w:rStyle w:val="Forte"/>
-          <w:lang w:val="pt-BR"/>
-        </w:rPr>
-      </w:pPr>
-      <w:r>
-        <w:rPr>
-          <w:rStyle w:val="Forte"/>
-          <w:lang w:val="pt-BR"/>
-        </w:rPr>
-        <w:t>Controle de Cronograma e Orçamento</w:t>
-      </w:r>
-      <w:bookmarkEnd w:id="74"/>
+          <w:i/>
+          <w:iCs/>
+          <w:lang w:val="pt-BR"/>
+        </w:rPr>
+      </w:pPr>
+      <w:proofErr w:type="gramStart"/>
+      <w:r>
+        <w:rPr>
+          <w:i/>
+          <w:iCs/>
+          <w:lang w:val="pt-BR"/>
+        </w:rPr>
+        <w:t>Eclipse(</w:t>
+      </w:r>
+      <w:proofErr w:type="gramEnd"/>
+      <w:r>
+        <w:rPr>
+          <w:i/>
+          <w:iCs/>
+          <w:lang w:val="pt-BR"/>
+        </w:rPr>
+        <w:t>IDE);</w:t>
+      </w:r>
     </w:p>
     <w:p>
       <w:pPr>
         <w:pStyle w:val="Corpodetexto"/>
-        <w:jc w:val="both"/>
-        <w:rPr>
-          <w:lang w:val="pt-BR"/>
-        </w:rPr>
-      </w:pPr>
-      <w:bookmarkStart w:id="75" w:name="_Toc447095911"/>
-      <w:r>
-        <w:rPr>
-          <w:lang w:val="pt-BR"/>
-        </w:rPr>
-        <w:t>As despesas são monitoradas pelo gerente de projeto, e reportadas e avaliadas mensalmente. (Consulte Relatórios e Métricas abaixo).</w:t>
+        <w:rPr>
+          <w:i/>
+          <w:iCs/>
+          <w:lang w:val="pt-BR"/>
+        </w:rPr>
+      </w:pPr>
+      <w:r>
+        <w:rPr>
+          <w:i/>
+          <w:iCs/>
+          <w:lang w:val="pt-BR"/>
+        </w:rPr>
+        <w:t>Microsoft Office.</w:t>
       </w:r>
     </w:p>
     <w:p>
       <w:pPr>
         <w:pStyle w:val="Corpodetexto"/>
-        <w:jc w:val="both"/>
-        <w:rPr>
-          <w:lang w:val="pt-BR"/>
-        </w:rPr>
-      </w:pPr>
-      <w:r>
-        <w:rPr>
-          <w:lang w:val="pt-BR"/>
-        </w:rPr>
-        <w:t>O gerente de projeto mantém uma programação mostrando a data esperada de cada marco. Os itens de linha na programação incluem pacotes de trabalho atribuídos a pessoas. Cada pessoa a quem é atribuído um pacote de trabalho fornece ao gerente do projeto informações sobre o percentual de conclusão das tarefas semanalmente. As mudanças na programação ficarão a cargo dos patrocinadores do projeto, que decidirão se o escopo será alterado a fim de preservar as datas-alvo de conclusão.</w:t>
-      </w:r>
-    </w:p>
-    <w:p>
-      <w:pPr>
-        <w:pStyle w:val="Corpodetexto"/>
-        <w:rPr>
-          <w:rStyle w:val="Forte"/>
-          <w:lang w:val="pt-BR"/>
-        </w:rPr>
-      </w:pPr>
-      <w:bookmarkStart w:id="76" w:name="_Toc447095912"/>
-      <w:bookmarkEnd w:id="75"/>
-      <w:r>
-        <w:rPr>
-          <w:rStyle w:val="Forte"/>
-          <w:lang w:val="pt-BR"/>
-        </w:rPr>
-        <w:t>Controle de Qualidade</w:t>
-      </w:r>
-      <w:bookmarkEnd w:id="76"/>
-    </w:p>
-    <w:p>
-      <w:pPr>
-        <w:pStyle w:val="Corpodetexto"/>
-        <w:jc w:val="both"/>
-        <w:rPr>
-          <w:lang w:val="pt-BR"/>
-        </w:rPr>
-      </w:pPr>
-      <w:bookmarkStart w:id="77" w:name="_Toc447095913"/>
-      <w:r>
-        <w:rPr>
-          <w:lang w:val="pt-BR"/>
-        </w:rPr>
-        <w:t>Os defeitos serão registrados e monitorados como Solicitações de Mudança, e as métricas de defeito serão coletadas (consulte Relatórios e Métricas abaixo).</w:t>
-      </w:r>
-    </w:p>
-    <w:p>
-      <w:pPr>
-        <w:pStyle w:val="Corpodetexto"/>
-        <w:jc w:val="both"/>
-        <w:rPr>
-          <w:lang w:val="pt-BR"/>
-        </w:rPr>
-      </w:pPr>
-      <w:r>
-        <w:rPr>
-          <w:lang w:val="pt-BR"/>
-        </w:rPr>
-        <w:lastRenderedPageBreak/>
-        <w:t>Será necessário que todos os produtos liberados sejam submetidos ao processo de revisão adequado, conforme está descrito no Caso de Desenvolvimento. A revisão é necessária para assegurar que cada produto liberado seja de qualidade aceitável, usando as orientações descritas nos pontos de verificação e nas diretrizes de revisão do RUP para Projetos Pequenos.</w:t>
-      </w:r>
-    </w:p>
-    <w:p>
-      <w:pPr>
-        <w:pStyle w:val="Corpodetexto"/>
-        <w:jc w:val="both"/>
-        <w:rPr>
-          <w:lang w:val="pt-BR"/>
-        </w:rPr>
-      </w:pPr>
-      <w:r>
-        <w:rPr>
-          <w:lang w:val="pt-BR"/>
-        </w:rPr>
-        <w:t>Todos os defeitos encontrados durante a revisão que não forem corrigidos antes da liberação para integração deverão ser capturados como Solicitações de Mudança para que não sejam esquecidos.</w:t>
-      </w:r>
-    </w:p>
-    <w:p>
-      <w:pPr>
-        <w:pStyle w:val="Corpodetexto"/>
-        <w:rPr>
-          <w:rStyle w:val="Forte"/>
-          <w:lang w:val="pt-BR"/>
-        </w:rPr>
-      </w:pPr>
-      <w:r>
-        <w:rPr>
-          <w:rStyle w:val="Forte"/>
-          <w:lang w:val="pt-BR"/>
-        </w:rPr>
-        <w:t xml:space="preserve">Relatórios </w:t>
-      </w:r>
-      <w:bookmarkEnd w:id="77"/>
-      <w:r>
-        <w:rPr>
-          <w:rStyle w:val="Forte"/>
-          <w:lang w:val="pt-BR"/>
-        </w:rPr>
-        <w:t>e Métricas</w:t>
-      </w:r>
-    </w:p>
-    <w:p>
-      <w:pPr>
-        <w:pStyle w:val="Corpodetexto"/>
-        <w:jc w:val="both"/>
-        <w:rPr>
-          <w:lang w:val="pt-BR"/>
-        </w:rPr>
-      </w:pPr>
-      <w:bookmarkStart w:id="78" w:name="_Toc447095914"/>
-      <w:r>
-        <w:rPr>
-          <w:lang w:val="pt-BR"/>
-        </w:rPr>
-        <w:t>Estimativas atualizadas de custo e cronograma e relatórios sumários de métricas serão gerados no final de cada iteração.</w:t>
-      </w:r>
-    </w:p>
-    <w:bookmarkEnd w:id="78"/>
-    <w:p>
-      <w:pPr>
-        <w:pStyle w:val="Corpodetexto"/>
-        <w:jc w:val="both"/>
-        <w:rPr>
-          <w:lang w:val="pt-BR"/>
-        </w:rPr>
-      </w:pPr>
-      <w:r>
-        <w:rPr>
-          <w:lang w:val="pt-BR"/>
-        </w:rPr>
-        <w:t xml:space="preserve">O Conjunto Mínimo de Métricas, conforme descrito no RUP </w:t>
-      </w:r>
-      <w:proofErr w:type="spellStart"/>
-      <w:r>
-        <w:rPr>
-          <w:color w:val="008000"/>
-          <w:lang w:val="pt-BR"/>
-        </w:rPr>
-        <w:t>Guidelines</w:t>
-      </w:r>
-      <w:proofErr w:type="spellEnd"/>
-      <w:r>
-        <w:rPr>
-          <w:color w:val="008000"/>
-          <w:lang w:val="pt-BR"/>
-        </w:rPr>
-        <w:t xml:space="preserve">: </w:t>
-      </w:r>
-      <w:proofErr w:type="spellStart"/>
-      <w:r>
-        <w:rPr>
-          <w:color w:val="008000"/>
-          <w:lang w:val="pt-BR"/>
-        </w:rPr>
-        <w:t>Metrics</w:t>
-      </w:r>
-      <w:proofErr w:type="spellEnd"/>
-      <w:proofErr w:type="gramStart"/>
-      <w:r>
-        <w:rPr>
-          <w:lang w:val="pt-BR"/>
-        </w:rPr>
-        <w:t>, será</w:t>
-      </w:r>
-      <w:proofErr w:type="gramEnd"/>
-      <w:r>
-        <w:rPr>
-          <w:lang w:val="pt-BR"/>
-        </w:rPr>
-        <w:t xml:space="preserve"> coletado semanalmente.  Isso inclui:</w:t>
-      </w:r>
-    </w:p>
-    <w:p>
-      <w:pPr>
-        <w:pStyle w:val="Corpodetexto"/>
-        <w:jc w:val="both"/>
-        <w:rPr>
-          <w:lang w:val="pt-BR"/>
-        </w:rPr>
-      </w:pPr>
-      <w:r>
-        <w:rPr>
-          <w:lang w:val="pt-BR"/>
-        </w:rPr>
-        <w:t xml:space="preserve">O valor atribuído às tarefas concluídas. É usado para refazer a estimativa da programação e do orçamento para o restante do projeto e/ou para identificar a necessidade de mudanças no escopo. </w:t>
-      </w:r>
-    </w:p>
-    <w:p>
-      <w:pPr>
-        <w:pStyle w:val="Corpodetexto"/>
-        <w:jc w:val="both"/>
-        <w:rPr>
-          <w:lang w:val="pt-BR"/>
-        </w:rPr>
-      </w:pPr>
-      <w:r>
-        <w:rPr>
-          <w:lang w:val="pt-BR"/>
-        </w:rPr>
-        <w:t xml:space="preserve">Todos os defeitos abertos e fechados – mostrados como um gráfico de tendências. São usados para ajudar a estimar o esforço restante necessário para corrigir defeitos. </w:t>
-      </w:r>
-    </w:p>
-    <w:p>
-      <w:pPr>
-        <w:pStyle w:val="Corpodetexto"/>
-        <w:jc w:val="both"/>
-        <w:rPr>
-          <w:lang w:val="pt-BR"/>
-        </w:rPr>
-      </w:pPr>
-      <w:r>
-        <w:rPr>
-          <w:lang w:val="pt-BR"/>
-        </w:rPr>
-        <w:t>Aprovação dos casos de teste de aceitação – mostrada como um gráfico de tendências. É usada para demonstrar o progresso para os envolvidos.</w:t>
-      </w:r>
-    </w:p>
-    <w:p>
-      <w:pPr>
-        <w:pStyle w:val="Corpodetexto"/>
-        <w:jc w:val="both"/>
-        <w:rPr>
-          <w:lang w:val="pt-BR"/>
-        </w:rPr>
-      </w:pPr>
-      <w:r>
-        <w:rPr>
-          <w:lang w:val="pt-BR"/>
-        </w:rPr>
-        <w:t>Além disso, os custos gerais serão monitorados tendo em vista o orçamento do projeto.</w:t>
-      </w:r>
-    </w:p>
-    <w:p>
-      <w:pPr>
-        <w:pStyle w:val="Corpodetexto"/>
-        <w:rPr>
-          <w:rStyle w:val="Forte"/>
-          <w:lang w:val="pt-BR"/>
-        </w:rPr>
-      </w:pPr>
-      <w:bookmarkStart w:id="79" w:name="_Toc447095915"/>
-      <w:r>
-        <w:rPr>
-          <w:rStyle w:val="Forte"/>
-          <w:lang w:val="pt-BR"/>
-        </w:rPr>
-        <w:t xml:space="preserve">Gerenciamento de Riscos </w:t>
-      </w:r>
-      <w:bookmarkEnd w:id="79"/>
-    </w:p>
-    <w:p>
-      <w:pPr>
-        <w:pStyle w:val="Corpodetexto"/>
-        <w:jc w:val="both"/>
-        <w:rPr>
-          <w:sz w:val="24"/>
-          <w:szCs w:val="24"/>
-          <w:lang w:val="pt-BR"/>
-        </w:rPr>
-      </w:pPr>
-      <w:bookmarkStart w:id="80" w:name="_Toc447095916"/>
-      <w:r>
-        <w:rPr>
-          <w:lang w:val="pt-BR"/>
-        </w:rPr>
-        <w:t xml:space="preserve">Os riscos serão identificados na Fase de Iniciação usando os passos identificados na atividade “Identificar e Avaliar Riscos” do RUP para Projetos Pequenos. Os riscos do projeto serão avaliados pelo menos uma vez em cada iteração e documentados nesta tabela. </w:t>
-      </w:r>
-    </w:p>
-    <w:p>
-      <w:pPr>
-        <w:pStyle w:val="Corpodetexto"/>
-        <w:rPr>
-          <w:rStyle w:val="Forte"/>
-          <w:lang w:val="pt-BR"/>
-        </w:rPr>
-      </w:pPr>
-      <w:r>
-        <w:rPr>
-          <w:rStyle w:val="Forte"/>
-          <w:lang w:val="pt-BR"/>
-        </w:rPr>
-        <w:t>Gerenciamento de Configuração</w:t>
-      </w:r>
-    </w:p>
-    <w:p>
-      <w:pPr>
-        <w:pStyle w:val="Corpodetexto"/>
-        <w:jc w:val="both"/>
-        <w:rPr>
-          <w:lang w:val="pt-BR"/>
-        </w:rPr>
-      </w:pPr>
-      <w:r>
-        <w:rPr>
-          <w:lang w:val="pt-BR"/>
-        </w:rPr>
-        <w:t xml:space="preserve">Serão selecionadas ferramentas apropriadas que fornecem um banco de dados de Solicitações de Mudança e um repositório controlado de versões dos artefatos do projeto. </w:t>
-      </w:r>
-    </w:p>
-    <w:p>
-      <w:pPr>
-        <w:pStyle w:val="Corpodetexto"/>
-        <w:jc w:val="both"/>
-        <w:rPr>
-          <w:lang w:val="pt-BR"/>
-        </w:rPr>
-      </w:pPr>
-      <w:r>
-        <w:rPr>
-          <w:lang w:val="pt-BR"/>
-        </w:rPr>
-        <w:t xml:space="preserve">Todo o código-fonte, os scripts de teste e os arquivos de dados serão incluídos nas </w:t>
-      </w:r>
-      <w:proofErr w:type="spellStart"/>
-      <w:r>
         <w:rPr>
           <w:i/>
-          <w:lang w:val="pt-BR"/>
-        </w:rPr>
-        <w:t>baselines</w:t>
-      </w:r>
-      <w:proofErr w:type="spellEnd"/>
-      <w:r>
-        <w:rPr>
-          <w:lang w:val="pt-BR"/>
-        </w:rPr>
-        <w:t xml:space="preserve">. A documentação relacionada ao código-fonte também será incluída na </w:t>
-      </w:r>
-      <w:proofErr w:type="spellStart"/>
-      <w:r>
-        <w:rPr>
-          <w:i/>
-          <w:lang w:val="pt-BR"/>
-        </w:rPr>
-        <w:t>baseline</w:t>
-      </w:r>
-      <w:proofErr w:type="spellEnd"/>
-      <w:r>
-        <w:rPr>
-          <w:lang w:val="pt-BR"/>
-        </w:rPr>
-        <w:t xml:space="preserve"> como, por exemplo, a documentação de design. Todos os artefatos de produtos liberados do cliente são incluídos na </w:t>
-      </w:r>
-      <w:proofErr w:type="spellStart"/>
-      <w:r>
-        <w:rPr>
-          <w:i/>
-          <w:lang w:val="pt-BR"/>
-        </w:rPr>
-        <w:t>baseline</w:t>
-      </w:r>
-      <w:proofErr w:type="spellEnd"/>
-      <w:r>
-        <w:rPr>
-          <w:lang w:val="pt-BR"/>
-        </w:rPr>
-        <w:t xml:space="preserve"> final da iteração, inclusive os executáveis.</w:t>
-      </w:r>
-    </w:p>
-    <w:p>
-      <w:pPr>
-        <w:pStyle w:val="Corpodetexto"/>
-        <w:jc w:val="both"/>
-        <w:rPr>
-          <w:lang w:val="pt-BR"/>
-        </w:rPr>
-      </w:pPr>
-      <w:r>
-        <w:rPr>
-          <w:lang w:val="pt-BR"/>
-        </w:rPr>
-        <w:t xml:space="preserve">As Solicitações de Mudança são revisadas e aprovadas pelo membro do projeto responsável pelo papel Gerente de Controle de Mudança. </w:t>
-      </w:r>
-    </w:p>
-    <w:p>
-      <w:pPr>
-        <w:pStyle w:val="Corpodetexto"/>
-        <w:jc w:val="both"/>
-        <w:rPr>
-          <w:lang w:val="pt-BR"/>
-        </w:rPr>
-      </w:pPr>
-      <w:r>
-        <w:rPr>
-          <w:lang w:val="pt-BR"/>
-        </w:rPr>
-        <w:t xml:space="preserve">Os </w:t>
-      </w:r>
-      <w:r>
-        <w:rPr>
-          <w:i/>
-          <w:lang w:val="pt-BR"/>
-        </w:rPr>
-        <w:t>backups</w:t>
-      </w:r>
-      <w:r>
-        <w:rPr>
-          <w:lang w:val="pt-BR"/>
-        </w:rPr>
-        <w:t xml:space="preserve"> completos são efetuados mensalmente e os gradativos, durante a noite. </w:t>
-      </w:r>
-      <w:bookmarkEnd w:id="80"/>
-    </w:p>
-    <w:p>
-      <w:pPr>
-        <w:pStyle w:val="Ttulo1"/>
-        <w:numPr>
-          <w:ilvl w:val="0"/>
-          <w:numId w:val="3"/>
-        </w:numPr>
-        <w:rPr>
-          <w:sz w:val="20"/>
-          <w:szCs w:val="20"/>
-          <w:lang w:val="pt-BR"/>
-        </w:rPr>
-      </w:pPr>
-      <w:bookmarkStart w:id="81" w:name="_Toc512930370"/>
-      <w:bookmarkStart w:id="82" w:name="_Toc512930369"/>
-      <w:bookmarkStart w:id="83" w:name="_Toc447095932"/>
-      <w:bookmarkStart w:id="84" w:name="_Toc447095917"/>
-      <w:bookmarkStart w:id="85" w:name="_Toc513004381"/>
-      <w:bookmarkStart w:id="86" w:name="_Toc112083279"/>
-      <w:bookmarkEnd w:id="81"/>
-      <w:bookmarkEnd w:id="82"/>
-      <w:bookmarkEnd w:id="83"/>
-      <w:bookmarkEnd w:id="84"/>
-      <w:r>
-        <w:rPr>
-          <w:sz w:val="20"/>
-          <w:szCs w:val="20"/>
-          <w:lang w:val="pt-BR"/>
-        </w:rPr>
-        <w:t>Anexos</w:t>
-      </w:r>
-      <w:bookmarkEnd w:id="85"/>
-      <w:bookmarkEnd w:id="86"/>
-    </w:p>
-    <w:p>
-      <w:pPr>
-        <w:pStyle w:val="Corpodetexto"/>
-        <w:rPr>
-          <w:lang w:val="pt-BR"/>
-        </w:rPr>
-      </w:pPr>
-      <w:r>
-        <w:rPr>
-          <w:lang w:val="pt-BR"/>
-        </w:rPr>
-        <w:t xml:space="preserve">N/A, visto que informações complementares estarão </w:t>
-      </w:r>
-      <w:proofErr w:type="gramStart"/>
-      <w:r>
-        <w:rPr>
-          <w:lang w:val="pt-BR"/>
-        </w:rPr>
-        <w:t>descritas nos</w:t>
-      </w:r>
-      <w:proofErr w:type="gramEnd"/>
-      <w:r>
-        <w:rPr>
-          <w:lang w:val="pt-BR"/>
-        </w:rPr>
-        <w:t xml:space="preserve"> outros artefatos referentes a este projeto.</w:t>
-      </w:r>
-    </w:p>
-    <w:bookmarkEnd w:id="0"/>
-    <w:bookmarkEnd w:id="3"/>
-    <w:bookmarkEnd w:id="4"/>
-    <w:p>
-      <w:pPr>
-        <w:pStyle w:val="Ttulo1"/>
-        <w:numPr>
-          <w:ilvl w:val="0"/>
-          <w:numId w:val="3"/>
-        </w:numPr>
-        <w:rPr>
-          <w:sz w:val="20"/>
-          <w:szCs w:val="20"/>
-          <w:lang w:val="pt-BR"/>
-        </w:rPr>
-      </w:pPr>
+          <w:iCs/>
+          <w:lang w:val="pt-BR"/>
+        </w:rPr>
+      </w:pPr>
+      <w:bookmarkStart w:id="49" w:name="_GoBack"/>
+      <w:bookmarkEnd w:id="0"/>
+      <w:bookmarkEnd w:id="3"/>
+      <w:bookmarkEnd w:id="4"/>
+      <w:bookmarkEnd w:id="49"/>
     </w:p>
     <w:sectPr>
       <w:headerReference w:type="default" r:id="rId11"/>
@@ -8971,7 +8549,7 @@
               <w:noProof/>
               <w:lang w:val="pt-BR"/>
             </w:rPr>
-            <w:t>6</w:t>
+            <w:t>8</w:t>
           </w:r>
           <w:r>
             <w:rPr>
@@ -9013,7 +8591,7 @@
               <w:rStyle w:val="Nmerodepgina"/>
               <w:noProof/>
             </w:rPr>
-            <w:t>9</w:t>
+            <w:t>8</w:t>
           </w:r>
           <w:r>
             <w:rPr>
@@ -12095,7 +11673,7 @@
 </file>
 
 <file path=customXml/itemProps1.xml><?xml version="1.0" encoding="utf-8"?>
-<ds:datastoreItem xmlns:ds="http://schemas.openxmlformats.org/officeDocument/2006/customXml" ds:itemID="{170CC989-8465-47BB-B734-46C0484FF9D7}">
+<ds:datastoreItem xmlns:ds="http://schemas.openxmlformats.org/officeDocument/2006/customXml" ds:itemID="{13B02AF0-DE4A-41CE-B776-D1DC485D7579}">
   <ds:schemaRefs>
     <ds:schemaRef ds:uri="http://schemas.openxmlformats.org/officeDocument/2006/bibliography"/>
   </ds:schemaRefs>

</xml_diff>